<commit_message>
fix MaskEditor, upd manual ru
</commit_message>
<xml_diff>
--- a/doc/manual_ru_source.docx
+++ b/doc/manual_ru_source.docx
@@ -14002,7 +14002,6 @@
           <w:rFonts w:ascii="Times New Roman" w:hAnsi="Times New Roman" w:cs="Times New Roman"/>
           <w:sz w:val="20"/>
           <w:szCs w:val="20"/>
-          <w:lang w:val="en-US"/>
         </w:rPr>
       </w:pPr>
       <w:r>
@@ -14015,9 +14014,9 @@
         </w:rPr>
         <w:drawing>
           <wp:inline distT="0" distB="0" distL="0" distR="0">
-            <wp:extent cx="6384925" cy="3176905"/>
+            <wp:extent cx="6384925" cy="3649980"/>
             <wp:effectExtent l="19050" t="0" r="0" b="0"/>
-            <wp:docPr id="17" name="Рисунок 4" descr="D:\Temp\2019-04\python_2019-04-04_22-14-03.jpg"/>
+            <wp:docPr id="20" name="Рисунок 4" descr="D:\Temp\2019-04\python_2019-04-08_10-36-34.jpg"/>
             <wp:cNvGraphicFramePr>
               <a:graphicFrameLocks xmlns:a="http://schemas.openxmlformats.org/drawingml/2006/main" noChangeAspect="1"/>
             </wp:cNvGraphicFramePr>
@@ -14025,7 +14024,7 @@
               <a:graphicData uri="http://schemas.openxmlformats.org/drawingml/2006/picture">
                 <pic:pic xmlns:pic="http://schemas.openxmlformats.org/drawingml/2006/picture">
                   <pic:nvPicPr>
-                    <pic:cNvPr id="0" name="Picture 4" descr="D:\Temp\2019-04\python_2019-04-04_22-14-03.jpg"/>
+                    <pic:cNvPr id="0" name="Picture 4" descr="D:\Temp\2019-04\python_2019-04-08_10-36-34.jpg"/>
                     <pic:cNvPicPr>
                       <a:picLocks noChangeAspect="1" noChangeArrowheads="1"/>
                     </pic:cNvPicPr>
@@ -14040,7 +14039,7 @@
                   <pic:spPr bwMode="auto">
                     <a:xfrm>
                       <a:off x="0" y="0"/>
-                      <a:ext cx="6384925" cy="3176905"/>
+                      <a:ext cx="6384925" cy="3649980"/>
                     </a:xfrm>
                     <a:prstGeom prst="rect">
                       <a:avLst/>
@@ -14782,7 +14781,6 @@
           <w:rFonts w:ascii="Times New Roman" w:hAnsi="Times New Roman" w:cs="Times New Roman"/>
           <w:sz w:val="20"/>
           <w:szCs w:val="20"/>
-          <w:lang w:val="en-US"/>
         </w:rPr>
       </w:pPr>
       <w:proofErr w:type="gramStart"/>
@@ -14855,6 +14853,7 @@
           <w:rFonts w:ascii="Times New Roman" w:hAnsi="Times New Roman" w:cs="Times New Roman"/>
           <w:sz w:val="20"/>
           <w:szCs w:val="20"/>
+          <w:lang w:val="en-US"/>
         </w:rPr>
       </w:pPr>
       <w:proofErr w:type="gramStart"/>
@@ -14874,6 +14873,81 @@
           <w:szCs w:val="20"/>
         </w:rPr>
         <w:t xml:space="preserve"> SHIFT – ускоряет перемещение по кадрам на 10.</w:t>
+      </w:r>
+    </w:p>
+    <w:p>
+      <w:pPr>
+        <w:spacing w:line="240" w:lineRule="auto"/>
+        <w:jc w:val="both"/>
+        <w:rPr>
+          <w:rFonts w:ascii="Times New Roman" w:hAnsi="Times New Roman" w:cs="Times New Roman"/>
+          <w:sz w:val="20"/>
+          <w:szCs w:val="20"/>
+        </w:rPr>
+      </w:pPr>
+      <w:r>
+        <w:rPr>
+          <w:rFonts w:ascii="Times New Roman" w:hAnsi="Times New Roman" w:cs="Times New Roman"/>
+          <w:sz w:val="20"/>
+          <w:szCs w:val="20"/>
+        </w:rPr>
+        <w:t>-</w:t>
+      </w:r>
+      <w:r>
+        <w:rPr>
+          <w:rFonts w:ascii="Times New Roman" w:hAnsi="Times New Roman" w:cs="Times New Roman"/>
+          <w:sz w:val="20"/>
+          <w:szCs w:val="20"/>
+        </w:rPr>
+        <w:t xml:space="preserve"> </w:t>
+      </w:r>
+      <w:r>
+        <w:rPr>
+          <w:rFonts w:ascii="Times New Roman" w:hAnsi="Times New Roman" w:cs="Times New Roman"/>
+          <w:sz w:val="20"/>
+          <w:szCs w:val="20"/>
+        </w:rPr>
+        <w:t>/</w:t>
+      </w:r>
+      <w:r>
+        <w:rPr>
+          <w:rFonts w:ascii="Times New Roman" w:hAnsi="Times New Roman" w:cs="Times New Roman"/>
+          <w:sz w:val="20"/>
+          <w:szCs w:val="20"/>
+        </w:rPr>
+        <w:t xml:space="preserve"> </w:t>
+      </w:r>
+      <w:r>
+        <w:rPr>
+          <w:rFonts w:ascii="Times New Roman" w:hAnsi="Times New Roman" w:cs="Times New Roman"/>
+          <w:sz w:val="20"/>
+          <w:szCs w:val="20"/>
+        </w:rPr>
+        <w:t xml:space="preserve">+ </w:t>
+      </w:r>
+      <w:r>
+        <w:rPr>
+          <w:rFonts w:ascii="Times New Roman" w:hAnsi="Times New Roman" w:cs="Times New Roman"/>
+          <w:sz w:val="20"/>
+          <w:szCs w:val="20"/>
+        </w:rPr>
+        <w:t>–</w:t>
+      </w:r>
+      <w:r>
+        <w:rPr>
+          <w:rFonts w:ascii="Times New Roman" w:hAnsi="Times New Roman" w:cs="Times New Roman"/>
+          <w:sz w:val="20"/>
+          <w:szCs w:val="20"/>
+        </w:rPr>
+        <w:t xml:space="preserve"> </w:t>
+      </w:r>
+      <w:r>
+        <w:rPr>
+          <w:rFonts w:ascii="Times New Roman" w:hAnsi="Times New Roman" w:cs="Times New Roman"/>
+          <w:sz w:val="20"/>
+          <w:szCs w:val="20"/>
+        </w:rPr>
+        <w:t>уменьшение/увеличение размера окна.</w:t>
       </w:r>
     </w:p>
     <w:p>
@@ -20339,7 +20413,6 @@
           <w:rFonts w:ascii="Courier New" w:hAnsi="Courier New" w:cs="Courier New"/>
           <w:sz w:val="20"/>
           <w:szCs w:val="20"/>
-          <w:lang w:val="en-US"/>
         </w:rPr>
         <w:t xml:space="preserve"> </w:t>
       </w:r>
@@ -20357,7 +20430,6 @@
           <w:rFonts w:ascii="Courier New" w:hAnsi="Courier New" w:cs="Courier New"/>
           <w:sz w:val="20"/>
           <w:szCs w:val="20"/>
-          <w:lang w:val="en-US"/>
         </w:rPr>
         <w:t xml:space="preserve"> </w:t>
       </w:r>
@@ -20375,7 +20447,6 @@
           <w:rFonts w:ascii="Courier New" w:hAnsi="Courier New" w:cs="Courier New"/>
           <w:sz w:val="20"/>
           <w:szCs w:val="20"/>
-          <w:lang w:val="en-US"/>
         </w:rPr>
         <w:t xml:space="preserve"> </w:t>
       </w:r>
@@ -20393,7 +20464,6 @@
           <w:rFonts w:ascii="Courier New" w:hAnsi="Courier New" w:cs="Courier New"/>
           <w:sz w:val="20"/>
           <w:szCs w:val="20"/>
-          <w:lang w:val="en-US"/>
         </w:rPr>
         <w:t>?</w:t>
       </w:r>
@@ -20403,7 +20473,6 @@
           <w:rFonts w:ascii="Courier New" w:hAnsi="Courier New" w:cs="Courier New"/>
           <w:sz w:val="20"/>
           <w:szCs w:val="20"/>
-          <w:lang w:val="en-US"/>
         </w:rPr>
         <w:t xml:space="preserve"> </w:t>
       </w:r>
@@ -20577,7 +20646,6 @@
           <w:rFonts w:ascii="Courier New" w:hAnsi="Courier New" w:cs="Courier New"/>
           <w:sz w:val="20"/>
           <w:szCs w:val="20"/>
-          <w:lang w:val="en-US"/>
         </w:rPr>
         <w:t xml:space="preserve"> </w:t>
       </w:r>
@@ -20595,7 +20663,6 @@
           <w:rFonts w:ascii="Courier New" w:hAnsi="Courier New" w:cs="Courier New"/>
           <w:sz w:val="20"/>
           <w:szCs w:val="20"/>
-          <w:lang w:val="en-US"/>
         </w:rPr>
         <w:t xml:space="preserve">? </w:t>
       </w:r>
@@ -21552,7 +21619,6 @@
           <w:rFonts w:ascii="Courier New" w:hAnsi="Courier New" w:cs="Courier New"/>
           <w:sz w:val="20"/>
           <w:szCs w:val="20"/>
-          <w:lang w:val="en-US"/>
         </w:rPr>
       </w:pPr>
       <w:r>
@@ -21569,7 +21635,6 @@
           <w:rFonts w:ascii="Courier New" w:hAnsi="Courier New" w:cs="Courier New"/>
           <w:sz w:val="20"/>
           <w:szCs w:val="20"/>
-          <w:lang w:val="en-US"/>
         </w:rPr>
         <w:t xml:space="preserve"> </w:t>
       </w:r>
@@ -21587,7 +21652,6 @@
           <w:rFonts w:ascii="Courier New" w:hAnsi="Courier New" w:cs="Courier New"/>
           <w:sz w:val="20"/>
           <w:szCs w:val="20"/>
-          <w:lang w:val="en-US"/>
         </w:rPr>
         <w:t xml:space="preserve"> </w:t>
       </w:r>
@@ -21605,7 +21669,6 @@
           <w:rFonts w:ascii="Courier New" w:hAnsi="Courier New" w:cs="Courier New"/>
           <w:sz w:val="20"/>
           <w:szCs w:val="20"/>
-          <w:lang w:val="en-US"/>
         </w:rPr>
         <w:t xml:space="preserve"> </w:t>
       </w:r>
@@ -21623,7 +21686,6 @@
           <w:rFonts w:ascii="Courier New" w:hAnsi="Courier New" w:cs="Courier New"/>
           <w:sz w:val="20"/>
           <w:szCs w:val="20"/>
-          <w:lang w:val="en-US"/>
         </w:rPr>
         <w:t xml:space="preserve"> (21-</w:t>
       </w:r>
@@ -21633,7 +21695,6 @@
           <w:rFonts w:ascii="Courier New" w:hAnsi="Courier New" w:cs="Courier New"/>
           <w:sz w:val="20"/>
           <w:szCs w:val="20"/>
-          <w:lang w:val="en-US"/>
         </w:rPr>
         <w:t>85 ?</w:t>
       </w:r>
@@ -21643,7 +21704,6 @@
           <w:rFonts w:ascii="Courier New" w:hAnsi="Courier New" w:cs="Courier New"/>
           <w:sz w:val="20"/>
           <w:szCs w:val="20"/>
-          <w:lang w:val="en-US"/>
         </w:rPr>
         <w:t>:</w:t>
       </w:r>
@@ -21661,7 +21721,6 @@
           <w:rFonts w:ascii="Courier New" w:hAnsi="Courier New" w:cs="Courier New"/>
           <w:sz w:val="20"/>
           <w:szCs w:val="20"/>
-          <w:lang w:val="en-US"/>
         </w:rPr>
         <w:t xml:space="preserve"> </w:t>
       </w:r>
@@ -21679,7 +21738,6 @@
           <w:rFonts w:ascii="Courier New" w:hAnsi="Courier New" w:cs="Courier New"/>
           <w:sz w:val="20"/>
           <w:szCs w:val="20"/>
-          <w:lang w:val="en-US"/>
         </w:rPr>
         <w:t>:%</w:t>
       </w:r>
@@ -21697,7 +21755,6 @@
           <w:rFonts w:ascii="Courier New" w:hAnsi="Courier New" w:cs="Courier New"/>
           <w:sz w:val="20"/>
           <w:szCs w:val="20"/>
-          <w:lang w:val="en-US"/>
         </w:rPr>
         <w:t xml:space="preserve">) </w:t>
       </w:r>
@@ -21818,7 +21875,6 @@
           <w:rFonts w:ascii="Courier New" w:hAnsi="Courier New" w:cs="Courier New"/>
           <w:sz w:val="20"/>
           <w:szCs w:val="20"/>
-          <w:lang w:val="en-US"/>
         </w:rPr>
       </w:pPr>
       <w:r>
@@ -21835,7 +21891,6 @@
           <w:rFonts w:ascii="Courier New" w:hAnsi="Courier New" w:cs="Courier New"/>
           <w:sz w:val="20"/>
           <w:szCs w:val="20"/>
-          <w:lang w:val="en-US"/>
         </w:rPr>
         <w:t xml:space="preserve"> </w:t>
       </w:r>
@@ -21853,7 +21908,6 @@
           <w:rFonts w:ascii="Courier New" w:hAnsi="Courier New" w:cs="Courier New"/>
           <w:sz w:val="20"/>
           <w:szCs w:val="20"/>
-          <w:lang w:val="en-US"/>
         </w:rPr>
         <w:t xml:space="preserve"> </w:t>
       </w:r>
@@ -21871,7 +21925,6 @@
           <w:rFonts w:ascii="Courier New" w:hAnsi="Courier New" w:cs="Courier New"/>
           <w:sz w:val="20"/>
           <w:szCs w:val="20"/>
-          <w:lang w:val="en-US"/>
         </w:rPr>
         <w:t xml:space="preserve"> </w:t>
       </w:r>
@@ -21889,7 +21942,6 @@
           <w:rFonts w:ascii="Courier New" w:hAnsi="Courier New" w:cs="Courier New"/>
           <w:sz w:val="20"/>
           <w:szCs w:val="20"/>
-          <w:lang w:val="en-US"/>
         </w:rPr>
         <w:t xml:space="preserve"> (11-</w:t>
       </w:r>
@@ -21899,7 +21951,6 @@
           <w:rFonts w:ascii="Courier New" w:hAnsi="Courier New" w:cs="Courier New"/>
           <w:sz w:val="20"/>
           <w:szCs w:val="20"/>
-          <w:lang w:val="en-US"/>
         </w:rPr>
         <w:t>85 ?</w:t>
       </w:r>
@@ -21909,7 +21960,6 @@
           <w:rFonts w:ascii="Courier New" w:hAnsi="Courier New" w:cs="Courier New"/>
           <w:sz w:val="20"/>
           <w:szCs w:val="20"/>
-          <w:lang w:val="en-US"/>
         </w:rPr>
         <w:t>:</w:t>
       </w:r>
@@ -21927,7 +21977,6 @@
           <w:rFonts w:ascii="Courier New" w:hAnsi="Courier New" w:cs="Courier New"/>
           <w:sz w:val="20"/>
           <w:szCs w:val="20"/>
-          <w:lang w:val="en-US"/>
         </w:rPr>
         <w:t xml:space="preserve"> </w:t>
       </w:r>
@@ -21945,7 +21994,6 @@
           <w:rFonts w:ascii="Courier New" w:hAnsi="Courier New" w:cs="Courier New"/>
           <w:sz w:val="20"/>
           <w:szCs w:val="20"/>
-          <w:lang w:val="en-US"/>
         </w:rPr>
         <w:t>:%</w:t>
       </w:r>
@@ -21963,7 +22011,6 @@
           <w:rFonts w:ascii="Courier New" w:hAnsi="Courier New" w:cs="Courier New"/>
           <w:sz w:val="20"/>
           <w:szCs w:val="20"/>
-          <w:lang w:val="en-US"/>
         </w:rPr>
         <w:t xml:space="preserve">) </w:t>
       </w:r>
@@ -22107,8 +22154,26 @@
           <w:rFonts w:ascii="Courier New" w:hAnsi="Courier New" w:cs="Courier New"/>
           <w:sz w:val="20"/>
           <w:szCs w:val="20"/>
+          <w:lang w:eastAsia="ru-RU"/>
+        </w:rPr>
+        <w:t xml:space="preserve"> </w:t>
+      </w:r>
+      <w:r>
+        <w:rPr>
+          <w:rFonts w:ascii="Courier New" w:hAnsi="Courier New" w:cs="Courier New"/>
+          <w:sz w:val="20"/>
+          <w:szCs w:val="20"/>
           <w:lang w:val="en-US" w:eastAsia="ru-RU"/>
         </w:rPr>
+        <w:t>residual</w:t>
+      </w:r>
+      <w:r>
+        <w:rPr>
+          <w:rFonts w:ascii="Courier New" w:hAnsi="Courier New" w:cs="Courier New"/>
+          <w:sz w:val="20"/>
+          <w:szCs w:val="20"/>
+          <w:lang w:eastAsia="ru-RU"/>
+        </w:rPr>
         <w:t xml:space="preserve"> </w:t>
       </w:r>
       <w:r>
@@ -22118,7 +22183,16 @@
           <w:szCs w:val="20"/>
           <w:lang w:val="en-US" w:eastAsia="ru-RU"/>
         </w:rPr>
-        <w:t>residual</w:t>
+        <w:t>blocks</w:t>
+      </w:r>
+      <w:r>
+        <w:rPr>
+          <w:rFonts w:ascii="Courier New" w:hAnsi="Courier New" w:cs="Courier New"/>
+          <w:sz w:val="20"/>
+          <w:szCs w:val="20"/>
+          <w:lang w:eastAsia="ru-RU"/>
+        </w:rPr>
+        <w:t xml:space="preserve"> </w:t>
       </w:r>
       <w:r>
         <w:rPr>
@@ -22127,6 +22201,15 @@
           <w:szCs w:val="20"/>
           <w:lang w:val="en-US" w:eastAsia="ru-RU"/>
         </w:rPr>
+        <w:t>to</w:t>
+      </w:r>
+      <w:r>
+        <w:rPr>
+          <w:rFonts w:ascii="Courier New" w:hAnsi="Courier New" w:cs="Courier New"/>
+          <w:sz w:val="20"/>
+          <w:szCs w:val="20"/>
+          <w:lang w:eastAsia="ru-RU"/>
+        </w:rPr>
         <w:t xml:space="preserve"> </w:t>
       </w:r>
       <w:r>
@@ -22136,42 +22219,6 @@
           <w:szCs w:val="20"/>
           <w:lang w:val="en-US" w:eastAsia="ru-RU"/>
         </w:rPr>
-        <w:t>blocks</w:t>
-      </w:r>
-      <w:r>
-        <w:rPr>
-          <w:rFonts w:ascii="Courier New" w:hAnsi="Courier New" w:cs="Courier New"/>
-          <w:sz w:val="20"/>
-          <w:szCs w:val="20"/>
-          <w:lang w:val="en-US" w:eastAsia="ru-RU"/>
-        </w:rPr>
-        <w:t xml:space="preserve"> </w:t>
-      </w:r>
-      <w:r>
-        <w:rPr>
-          <w:rFonts w:ascii="Courier New" w:hAnsi="Courier New" w:cs="Courier New"/>
-          <w:sz w:val="20"/>
-          <w:szCs w:val="20"/>
-          <w:lang w:val="en-US" w:eastAsia="ru-RU"/>
-        </w:rPr>
-        <w:t>to</w:t>
-      </w:r>
-      <w:r>
-        <w:rPr>
-          <w:rFonts w:ascii="Courier New" w:hAnsi="Courier New" w:cs="Courier New"/>
-          <w:sz w:val="20"/>
-          <w:szCs w:val="20"/>
-          <w:lang w:val="en-US" w:eastAsia="ru-RU"/>
-        </w:rPr>
-        <w:t xml:space="preserve"> </w:t>
-      </w:r>
-      <w:r>
-        <w:rPr>
-          <w:rFonts w:ascii="Courier New" w:hAnsi="Courier New" w:cs="Courier New"/>
-          <w:sz w:val="20"/>
-          <w:szCs w:val="20"/>
-          <w:lang w:val="en-US" w:eastAsia="ru-RU"/>
-        </w:rPr>
         <w:t>decoder</w:t>
       </w:r>
       <w:r>
@@ -22179,7 +22226,7 @@
           <w:rFonts w:ascii="Courier New" w:hAnsi="Courier New" w:cs="Courier New"/>
           <w:sz w:val="20"/>
           <w:szCs w:val="20"/>
-          <w:lang w:val="en-US" w:eastAsia="ru-RU"/>
+          <w:lang w:eastAsia="ru-RU"/>
         </w:rPr>
         <w:t xml:space="preserve">? </w:t>
       </w:r>
@@ -22277,21 +22324,107 @@
         <w:rPr>
           <w:rFonts w:ascii="Courier New" w:hAnsi="Courier New" w:cs="Courier New"/>
           <w:color w:val="000000"/>
+          <w:lang w:eastAsia="ru-RU"/>
+        </w:rPr>
+      </w:pPr>
+      <w:r>
+        <w:rPr>
+          <w:rFonts w:ascii="Courier New" w:hAnsi="Courier New" w:cs="Courier New"/>
           <w:lang w:val="en-US" w:eastAsia="ru-RU"/>
         </w:rPr>
-      </w:pPr>
+        <w:t>Remove</w:t>
+      </w:r>
+      <w:r>
+        <w:rPr>
+          <w:rFonts w:ascii="Courier New" w:hAnsi="Courier New" w:cs="Courier New"/>
+          <w:lang w:eastAsia="ru-RU"/>
+        </w:rPr>
+        <w:t xml:space="preserve"> </w:t>
+      </w:r>
       <w:r>
         <w:rPr>
           <w:rFonts w:ascii="Courier New" w:hAnsi="Courier New" w:cs="Courier New"/>
           <w:lang w:val="en-US" w:eastAsia="ru-RU"/>
         </w:rPr>
-        <w:t>Remove</w:t>
+        <w:t>gray</w:t>
+      </w:r>
+      <w:r>
+        <w:rPr>
+          <w:rFonts w:ascii="Courier New" w:hAnsi="Courier New" w:cs="Courier New"/>
+          <w:lang w:eastAsia="ru-RU"/>
+        </w:rPr>
+        <w:t xml:space="preserve"> </w:t>
       </w:r>
       <w:r>
         <w:rPr>
           <w:rFonts w:ascii="Courier New" w:hAnsi="Courier New" w:cs="Courier New"/>
           <w:lang w:val="en-US" w:eastAsia="ru-RU"/>
         </w:rPr>
+        <w:t>border</w:t>
+      </w:r>
+      <w:r>
+        <w:rPr>
+          <w:rFonts w:ascii="Courier New" w:hAnsi="Courier New" w:cs="Courier New"/>
+          <w:lang w:eastAsia="ru-RU"/>
+        </w:rPr>
+        <w:t>? (</w:t>
+      </w:r>
+      <w:r>
+        <w:rPr>
+          <w:rFonts w:ascii="Courier New" w:hAnsi="Courier New" w:cs="Courier New"/>
+          <w:lang w:val="en-US" w:eastAsia="ru-RU"/>
+        </w:rPr>
+        <w:t>y</w:t>
+      </w:r>
+      <w:r>
+        <w:rPr>
+          <w:rFonts w:ascii="Courier New" w:hAnsi="Courier New" w:cs="Courier New"/>
+          <w:lang w:eastAsia="ru-RU"/>
+        </w:rPr>
+        <w:t>/</w:t>
+      </w:r>
+      <w:r>
+        <w:rPr>
+          <w:rFonts w:ascii="Courier New" w:hAnsi="Courier New" w:cs="Courier New"/>
+          <w:lang w:val="en-US" w:eastAsia="ru-RU"/>
+        </w:rPr>
+        <w:t>n</w:t>
+      </w:r>
+      <w:r>
+        <w:rPr>
+          <w:rFonts w:ascii="Courier New" w:hAnsi="Courier New" w:cs="Courier New"/>
+          <w:lang w:eastAsia="ru-RU"/>
+        </w:rPr>
+        <w:t>,</w:t>
+      </w:r>
+      <w:proofErr w:type="gramStart"/>
+      <w:r>
+        <w:rPr>
+          <w:rFonts w:ascii="Courier New" w:hAnsi="Courier New" w:cs="Courier New"/>
+          <w:lang w:eastAsia="ru-RU"/>
+        </w:rPr>
+        <w:t xml:space="preserve"> ?</w:t>
+      </w:r>
+      <w:proofErr w:type="gramEnd"/>
+      <w:r>
+        <w:rPr>
+          <w:rFonts w:ascii="Courier New" w:hAnsi="Courier New" w:cs="Courier New"/>
+          <w:lang w:eastAsia="ru-RU"/>
+        </w:rPr>
+        <w:t>:</w:t>
+      </w:r>
+      <w:r>
+        <w:rPr>
+          <w:rFonts w:ascii="Courier New" w:hAnsi="Courier New" w:cs="Courier New"/>
+          <w:lang w:val="en-US" w:eastAsia="ru-RU"/>
+        </w:rPr>
+        <w:t>help</w:t>
+      </w:r>
+      <w:r>
+        <w:rPr>
+          <w:rFonts w:ascii="Courier New" w:hAnsi="Courier New" w:cs="Courier New"/>
+          <w:lang w:eastAsia="ru-RU"/>
+        </w:rPr>
         <w:t xml:space="preserve"> </w:t>
       </w:r>
       <w:r>
@@ -22299,100 +22432,26 @@
           <w:rFonts w:ascii="Courier New" w:hAnsi="Courier New" w:cs="Courier New"/>
           <w:lang w:val="en-US" w:eastAsia="ru-RU"/>
         </w:rPr>
-        <w:t>gray</w:t>
+        <w:t>skip</w:t>
+      </w:r>
+      <w:r>
+        <w:rPr>
+          <w:rFonts w:ascii="Courier New" w:hAnsi="Courier New" w:cs="Courier New"/>
+          <w:lang w:eastAsia="ru-RU"/>
+        </w:rPr>
+        <w:t>:</w:t>
       </w:r>
       <w:r>
         <w:rPr>
           <w:rFonts w:ascii="Courier New" w:hAnsi="Courier New" w:cs="Courier New"/>
           <w:lang w:val="en-US" w:eastAsia="ru-RU"/>
         </w:rPr>
-        <w:t xml:space="preserve"> </w:t>
-      </w:r>
-      <w:r>
-        <w:rPr>
-          <w:rFonts w:ascii="Courier New" w:hAnsi="Courier New" w:cs="Courier New"/>
-          <w:lang w:val="en-US" w:eastAsia="ru-RU"/>
-        </w:rPr>
-        <w:t>border</w:t>
-      </w:r>
-      <w:r>
-        <w:rPr>
-          <w:rFonts w:ascii="Courier New" w:hAnsi="Courier New" w:cs="Courier New"/>
-          <w:lang w:val="en-US" w:eastAsia="ru-RU"/>
-        </w:rPr>
-        <w:t>? (</w:t>
-      </w:r>
-      <w:proofErr w:type="gramStart"/>
-      <w:r>
-        <w:rPr>
-          <w:rFonts w:ascii="Courier New" w:hAnsi="Courier New" w:cs="Courier New"/>
-          <w:lang w:val="en-US" w:eastAsia="ru-RU"/>
-        </w:rPr>
-        <w:t>y</w:t>
-      </w:r>
-      <w:r>
-        <w:rPr>
-          <w:rFonts w:ascii="Courier New" w:hAnsi="Courier New" w:cs="Courier New"/>
-          <w:lang w:val="en-US" w:eastAsia="ru-RU"/>
-        </w:rPr>
-        <w:t>/</w:t>
-      </w:r>
-      <w:r>
-        <w:rPr>
-          <w:rFonts w:ascii="Courier New" w:hAnsi="Courier New" w:cs="Courier New"/>
-          <w:lang w:val="en-US" w:eastAsia="ru-RU"/>
-        </w:rPr>
         <w:t>n</w:t>
       </w:r>
-      <w:proofErr w:type="gramEnd"/>
-      <w:r>
-        <w:rPr>
-          <w:rFonts w:ascii="Courier New" w:hAnsi="Courier New" w:cs="Courier New"/>
-          <w:lang w:val="en-US" w:eastAsia="ru-RU"/>
-        </w:rPr>
-        <w:t>, ?:</w:t>
-      </w:r>
-      <w:r>
-        <w:rPr>
-          <w:rFonts w:ascii="Courier New" w:hAnsi="Courier New" w:cs="Courier New"/>
-          <w:lang w:val="en-US" w:eastAsia="ru-RU"/>
-        </w:rPr>
-        <w:t>help</w:t>
-      </w:r>
-      <w:r>
-        <w:rPr>
-          <w:rFonts w:ascii="Courier New" w:hAnsi="Courier New" w:cs="Courier New"/>
-          <w:lang w:val="en-US" w:eastAsia="ru-RU"/>
-        </w:rPr>
-        <w:t xml:space="preserve"> </w:t>
-      </w:r>
-      <w:proofErr w:type="spellStart"/>
-      <w:r>
-        <w:rPr>
-          <w:rFonts w:ascii="Courier New" w:hAnsi="Courier New" w:cs="Courier New"/>
-          <w:lang w:val="en-US" w:eastAsia="ru-RU"/>
-        </w:rPr>
-        <w:t>skip</w:t>
-      </w:r>
-      <w:r>
-        <w:rPr>
-          <w:rFonts w:ascii="Courier New" w:hAnsi="Courier New" w:cs="Courier New"/>
-          <w:lang w:val="en-US" w:eastAsia="ru-RU"/>
-        </w:rPr>
-        <w:t>:</w:t>
-      </w:r>
-      <w:r>
-        <w:rPr>
-          <w:rFonts w:ascii="Courier New" w:hAnsi="Courier New" w:cs="Courier New"/>
-          <w:lang w:val="en-US" w:eastAsia="ru-RU"/>
-        </w:rPr>
-        <w:t>n</w:t>
-      </w:r>
-      <w:proofErr w:type="spellEnd"/>
-      <w:r>
-        <w:rPr>
-          <w:rFonts w:ascii="Courier New" w:hAnsi="Courier New" w:cs="Courier New"/>
-          <w:lang w:val="en-US" w:eastAsia="ru-RU"/>
+      <w:r>
+        <w:rPr>
+          <w:rFonts w:ascii="Courier New" w:hAnsi="Courier New" w:cs="Courier New"/>
+          <w:lang w:eastAsia="ru-RU"/>
         </w:rPr>
         <w:t xml:space="preserve">) : </w:t>
       </w:r>
@@ -22444,7 +22503,6 @@
           <w:rFonts w:ascii="Courier New" w:hAnsi="Courier New" w:cs="Courier New"/>
           <w:sz w:val="20"/>
           <w:szCs w:val="20"/>
-          <w:lang w:val="en-US"/>
         </w:rPr>
         <w:t xml:space="preserve"> </w:t>
       </w:r>
@@ -22462,7 +22520,6 @@
           <w:rFonts w:ascii="Courier New" w:hAnsi="Courier New" w:cs="Courier New"/>
           <w:sz w:val="20"/>
           <w:szCs w:val="20"/>
-          <w:lang w:val="en-US"/>
         </w:rPr>
         <w:t xml:space="preserve"> </w:t>
       </w:r>
@@ -22480,7 +22537,6 @@
           <w:rFonts w:ascii="Courier New" w:hAnsi="Courier New" w:cs="Courier New"/>
           <w:sz w:val="20"/>
           <w:szCs w:val="20"/>
-          <w:lang w:val="en-US"/>
         </w:rPr>
         <w:t xml:space="preserve">? </w:t>
       </w:r>
@@ -42252,7 +42308,7 @@
 </file>
 
 <file path=customXml/itemProps1.xml><?xml version="1.0" encoding="utf-8"?>
-<ds:datastoreItem xmlns:ds="http://schemas.openxmlformats.org/officeDocument/2006/customXml" ds:itemID="{DA1DA3D9-E845-44D5-AB33-BE0E387A4F05}">
+<ds:datastoreItem xmlns:ds="http://schemas.openxmlformats.org/officeDocument/2006/customXml" ds:itemID="{4428C549-FB39-4777-8E2E-2129270E8DF5}">
   <ds:schemaRefs>
     <ds:schemaRef ds:uri="http://schemas.openxmlformats.org/officeDocument/2006/bibliography"/>
   </ds:schemaRefs>

</xml_diff>